<commit_message>
Presentacion y documento final del proyecto
</commit_message>
<xml_diff>
--- a/Proyecto_Impacto en el consumidor salvadoreño luego de la adopción del Bitco.docx
+++ b/Proyecto_Impacto en el consumidor salvadoreño luego de la adopción del Bitco.docx
@@ -1,6 +1,6 @@
 
 <file path=word/document.xml><?xml version="1.0" encoding="utf-8"?>
-<w:document xmlns:wpc="http://schemas.microsoft.com/office/word/2010/wordprocessingCanvas" xmlns:cx="http://schemas.microsoft.com/office/drawing/2014/chartex" xmlns:cx1="http://schemas.microsoft.com/office/drawing/2015/9/8/chartex" xmlns:cx2="http://schemas.microsoft.com/office/drawing/2015/10/21/chartex" xmlns:cx3="http://schemas.microsoft.com/office/drawing/2016/5/9/chartex" xmlns:cx4="http://schemas.microsoft.com/office/drawing/2016/5/10/chartex" xmlns:cx5="http://schemas.microsoft.com/office/drawing/2016/5/11/chartex" xmlns:cx6="http://schemas.microsoft.com/office/drawing/2016/5/12/chartex" xmlns:cx7="http://schemas.microsoft.com/office/drawing/2016/5/13/chartex" xmlns:cx8="http://schemas.microsoft.com/office/drawing/2016/5/14/chartex" xmlns:mc="http://schemas.openxmlformats.org/markup-compatibility/2006" xmlns:aink="http://schemas.microsoft.com/office/drawing/2016/ink" xmlns:am3d="http://schemas.microsoft.com/office/drawing/2017/model3d" xmlns:o="urn:schemas-microsoft-com:office:office" xmlns:oel="http://schemas.microsoft.com/office/2019/extlst" xmlns:r="http://schemas.openxmlformats.org/officeDocument/2006/relationships" xmlns:m="http://schemas.openxmlformats.org/officeDocument/2006/math" xmlns:v="urn:schemas-microsoft-com:vml" xmlns:wp14="http://schemas.microsoft.com/office/word/2010/wordprocessingDrawing" xmlns:wp="http://schemas.openxmlformats.org/drawingml/2006/wordprocessingDrawing" xmlns:w10="urn:schemas-microsoft-com:office:word" xmlns:w="http://schemas.openxmlformats.org/wordprocessingml/2006/main" xmlns:w14="http://schemas.microsoft.com/office/word/2010/wordml" xmlns:w15="http://schemas.microsoft.com/office/word/2012/wordml" xmlns:w16cex="http://schemas.microsoft.com/office/word/2018/wordml/cex" xmlns:w16cid="http://schemas.microsoft.com/office/word/2016/wordml/cid" xmlns:w16="http://schemas.microsoft.com/office/word/2018/wordml" xmlns:w16du="http://schemas.microsoft.com/office/word/2023/wordml/word16du" xmlns:w16sdtdh="http://schemas.microsoft.com/office/word/2020/wordml/sdtdatahash" xmlns:w16se="http://schemas.microsoft.com/office/word/2015/wordml/symex" xmlns:wpg="http://schemas.microsoft.com/office/word/2010/wordprocessingGroup" xmlns:wpi="http://schemas.microsoft.com/office/word/2010/wordprocessingInk" xmlns:wne="http://schemas.microsoft.com/office/word/2006/wordml" xmlns:wps="http://schemas.microsoft.com/office/word/2010/wordprocessingShape" mc:Ignorable="w14 w15 w16se w16cid w16 w16cex w16sdtdh w16du wp14">
+<w:document xmlns:wpc="http://schemas.microsoft.com/office/word/2010/wordprocessingCanvas" xmlns:cx="http://schemas.microsoft.com/office/drawing/2014/chartex" xmlns:mc="http://schemas.openxmlformats.org/markup-compatibility/2006" xmlns:o="urn:schemas-microsoft-com:office:office" xmlns:r="http://schemas.openxmlformats.org/officeDocument/2006/relationships" xmlns:m="http://schemas.openxmlformats.org/officeDocument/2006/math" xmlns:v="urn:schemas-microsoft-com:vml" xmlns:wp14="http://schemas.microsoft.com/office/word/2010/wordprocessingDrawing" xmlns:wp="http://schemas.openxmlformats.org/drawingml/2006/wordprocessingDrawing" xmlns:w10="urn:schemas-microsoft-com:office:word" xmlns:w="http://schemas.openxmlformats.org/wordprocessingml/2006/main" xmlns:w14="http://schemas.microsoft.com/office/word/2010/wordml" xmlns:w15="http://schemas.microsoft.com/office/word/2012/wordml" xmlns:w16se="http://schemas.microsoft.com/office/word/2015/wordml/symex" xmlns:wpg="http://schemas.microsoft.com/office/word/2010/wordprocessingGroup" xmlns:wpi="http://schemas.microsoft.com/office/word/2010/wordprocessingInk" xmlns:wne="http://schemas.microsoft.com/office/word/2006/wordml" xmlns:wps="http://schemas.microsoft.com/office/word/2010/wordprocessingShape" mc:Ignorable="w14 w15 w16se wp14">
   <w:body>
     <w:p>
       <w:pPr>
@@ -108,29 +108,57 @@
           <w:color w:val="193DB0"/>
           <w:sz w:val="72"/>
           <w:szCs w:val="72"/>
-          <w:lang w:val="es-MX"/>
-        </w:rPr>
-      </w:pPr>
+        </w:rPr>
+      </w:pPr>
+      <w:proofErr w:type="spellStart"/>
       <w:r>
         <w:rPr>
           <w:rFonts w:ascii="Samsung Sharp Sans" w:eastAsia="Samsung Sharp Sans" w:hAnsi="Samsung Sharp Sans" w:cs="Samsung Sharp Sans"/>
           <w:color w:val="193DB0"/>
           <w:sz w:val="72"/>
           <w:szCs w:val="72"/>
-          <w:lang w:val="es-MX"/>
-        </w:rPr>
-        <w:t>Formulario de presentación de ideas</w:t>
-      </w:r>
-    </w:p>
-    <w:p>
-      <w:pPr>
-        <w:spacing w:after="200"/>
+        </w:rPr>
+        <w:t>Formulario</w:t>
+      </w:r>
+      <w:proofErr w:type="spellEnd"/>
+      <w:r>
         <w:rPr>
           <w:rFonts w:ascii="Samsung Sharp Sans" w:eastAsia="Samsung Sharp Sans" w:hAnsi="Samsung Sharp Sans" w:cs="Samsung Sharp Sans"/>
           <w:color w:val="193DB0"/>
           <w:sz w:val="72"/>
           <w:szCs w:val="72"/>
-          <w:lang w:val="es-MX"/>
+        </w:rPr>
+        <w:t xml:space="preserve"> de </w:t>
+      </w:r>
+      <w:proofErr w:type="spellStart"/>
+      <w:r>
+        <w:rPr>
+          <w:rFonts w:ascii="Samsung Sharp Sans" w:eastAsia="Samsung Sharp Sans" w:hAnsi="Samsung Sharp Sans" w:cs="Samsung Sharp Sans"/>
+          <w:color w:val="193DB0"/>
+          <w:sz w:val="72"/>
+          <w:szCs w:val="72"/>
+        </w:rPr>
+        <w:t>presentación</w:t>
+      </w:r>
+      <w:proofErr w:type="spellEnd"/>
+      <w:r>
+        <w:rPr>
+          <w:rFonts w:ascii="Samsung Sharp Sans" w:eastAsia="Samsung Sharp Sans" w:hAnsi="Samsung Sharp Sans" w:cs="Samsung Sharp Sans"/>
+          <w:color w:val="193DB0"/>
+          <w:sz w:val="72"/>
+          <w:szCs w:val="72"/>
+        </w:rPr>
+        <w:t xml:space="preserve"> de ideas</w:t>
+      </w:r>
+    </w:p>
+    <w:p>
+      <w:pPr>
+        <w:spacing w:after="200"/>
+        <w:rPr>
+          <w:rFonts w:ascii="Samsung Sharp Sans" w:eastAsia="Samsung Sharp Sans" w:hAnsi="Samsung Sharp Sans" w:cs="Samsung Sharp Sans"/>
+          <w:color w:val="193DB0"/>
+          <w:sz w:val="72"/>
+          <w:szCs w:val="72"/>
         </w:rPr>
       </w:pPr>
     </w:p>
@@ -140,7 +168,6 @@
         <w:rPr>
           <w:sz w:val="14"/>
           <w:szCs w:val="14"/>
-          <w:lang w:val="es-MX"/>
         </w:rPr>
       </w:pPr>
     </w:p>
@@ -150,7 +177,6 @@
         <w:rPr>
           <w:sz w:val="14"/>
           <w:szCs w:val="14"/>
-          <w:lang w:val="es-MX"/>
         </w:rPr>
       </w:pPr>
     </w:p>
@@ -160,7 +186,6 @@
         <w:rPr>
           <w:sz w:val="14"/>
           <w:szCs w:val="14"/>
-          <w:lang w:val="es-MX"/>
         </w:rPr>
       </w:pPr>
     </w:p>
@@ -170,7 +195,6 @@
         <w:rPr>
           <w:sz w:val="14"/>
           <w:szCs w:val="14"/>
-          <w:lang w:val="es-MX"/>
         </w:rPr>
       </w:pPr>
     </w:p>
@@ -180,7 +204,6 @@
         <w:rPr>
           <w:sz w:val="14"/>
           <w:szCs w:val="14"/>
-          <w:lang w:val="es-MX"/>
         </w:rPr>
       </w:pPr>
     </w:p>
@@ -345,7 +368,7 @@
               </wp:anchor>
             </w:drawing>
           </mc:Choice>
-          <mc:Fallback>
+          <mc:Fallback xmlns:cx1="http://schemas.microsoft.com/office/drawing/2015/9/8/chartex" xmlns:cx2="http://schemas.microsoft.com/office/drawing/2015/10/21/chartex" xmlns:cx3="http://schemas.microsoft.com/office/drawing/2016/5/9/chartex" xmlns:cx4="http://schemas.microsoft.com/office/drawing/2016/5/10/chartex" xmlns:cx5="http://schemas.microsoft.com/office/drawing/2016/5/11/chartex" xmlns:cx6="http://schemas.microsoft.com/office/drawing/2016/5/12/chartex" xmlns:cx7="http://schemas.microsoft.com/office/drawing/2016/5/13/chartex" xmlns:cx8="http://schemas.microsoft.com/office/drawing/2016/5/14/chartex" xmlns:aink="http://schemas.microsoft.com/office/drawing/2016/ink" xmlns:am3d="http://schemas.microsoft.com/office/drawing/2017/model3d" xmlns:oel="http://schemas.microsoft.com/office/2019/extlst" xmlns:w16cex="http://schemas.microsoft.com/office/word/2018/wordml/cex" xmlns:w16cid="http://schemas.microsoft.com/office/word/2016/wordml/cid" xmlns:w16="http://schemas.microsoft.com/office/word/2018/wordml" xmlns:w16du="http://schemas.microsoft.com/office/word/2023/wordml/word16du" xmlns:w16sdtdh="http://schemas.microsoft.com/office/word/2020/wordml/sdtdatahash">
             <w:pict>
               <v:rect w14:anchorId="36DF418C" id="Rectángulo 1" o:spid="_x0000_s1026" style="position:absolute;left:0;text-align:left;margin-left:-1pt;margin-top:0;width:452.4pt;height:20.4pt;z-index:-251657216;visibility:visible;mso-wrap-style:square;mso-wrap-distance-left:0;mso-wrap-distance-top:0;mso-wrap-distance-right:0;mso-wrap-distance-bottom:0;mso-position-horizontal:absolute;mso-position-horizontal-relative:text;mso-position-vertical:absolute;mso-position-vertical-relative:text;v-text-anchor:middle" o:gfxdata="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" fillcolor="#193db0" stroked="f">
                 <v:textbox inset="2.53958mm,2.53958mm,2.53958mm,2.53958mm">
@@ -462,7 +485,6 @@
           <w:color w:val="1A5DA3"/>
           <w:sz w:val="24"/>
           <w:szCs w:val="24"/>
-          <w:lang w:val="es-MX"/>
         </w:rPr>
         <w:t xml:space="preserve">PROGRAMA SAMSUNG INNOVATION CAMPUS. </w:t>
       </w:r>
@@ -555,8 +577,13 @@
               <w:spacing w:before="240" w:after="240"/>
               <w:jc w:val="center"/>
             </w:pPr>
+            <w:proofErr w:type="spellStart"/>
             <w:r>
-              <w:t xml:space="preserve">Nombre de </w:t>
+              <w:t>Nombre</w:t>
+            </w:r>
+            <w:proofErr w:type="spellEnd"/>
+            <w:r>
+              <w:t xml:space="preserve"> de </w:t>
             </w:r>
             <w:proofErr w:type="spellStart"/>
             <w:r>
@@ -737,42 +764,36 @@
                 <w:lang w:val="es-MX"/>
               </w:rPr>
             </w:pPr>
-            <w:proofErr w:type="spellStart"/>
             <w:r>
               <w:rPr>
                 <w:lang w:val="es-MX"/>
               </w:rPr>
-              <w:t>Menlvin</w:t>
+              <w:t>Me</w:t>
             </w:r>
-            <w:proofErr w:type="spellEnd"/>
+            <w:r>
+              <w:rPr>
+                <w:lang w:val="es-MX"/>
+              </w:rPr>
+              <w:t xml:space="preserve">lvin </w:t>
+            </w:r>
+            <w:r>
+              <w:rPr>
+                <w:lang w:val="es-MX"/>
+              </w:rPr>
+              <w:t>Neftalí</w:t>
+            </w:r>
             <w:r>
               <w:rPr>
                 <w:lang w:val="es-MX"/>
               </w:rPr>
               <w:t xml:space="preserve"> </w:t>
             </w:r>
-            <w:proofErr w:type="spellStart"/>
             <w:r>
               <w:rPr>
                 <w:lang w:val="es-MX"/>
               </w:rPr>
-              <w:t>Neftali</w:t>
+              <w:t>Álvarez</w:t>
             </w:r>
-            <w:proofErr w:type="spellEnd"/>
-            <w:r>
-              <w:rPr>
-                <w:lang w:val="es-MX"/>
-              </w:rPr>
-              <w:t xml:space="preserve"> </w:t>
-            </w:r>
-            <w:proofErr w:type="spellStart"/>
-            <w:r>
-              <w:rPr>
-                <w:lang w:val="es-MX"/>
-              </w:rPr>
-              <w:t>Alvarez</w:t>
-            </w:r>
-            <w:proofErr w:type="spellEnd"/>
             <w:r>
               <w:rPr>
                 <w:lang w:val="es-MX"/>
@@ -907,7 +928,41 @@
               <w:rPr>
                 <w:lang w:val="es-MX"/>
               </w:rPr>
-              <w:t>Búsqueda conceptual de información, procesamiento de datos, filtrado de datos, análisis de datos.</w:t>
+              <w:t>Búsqueda conceptual de información</w:t>
+            </w:r>
+            <w:r>
+              <w:rPr>
+                <w:lang w:val="es-MX"/>
+              </w:rPr>
+              <w:t>, realización de gráficas</w:t>
+            </w:r>
+            <w:bookmarkStart w:id="1" w:name="_GoBack"/>
+            <w:bookmarkEnd w:id="1"/>
+            <w:r>
+              <w:rPr>
+                <w:lang w:val="es-MX"/>
+              </w:rPr>
+              <w:t>, procesamiento de datos, filtr</w:t>
+            </w:r>
+            <w:r>
+              <w:rPr>
+                <w:lang w:val="es-MX"/>
+              </w:rPr>
+              <w:t xml:space="preserve">ado de datos, análisis de datos, desarrollo de la </w:t>
+            </w:r>
+            <w:proofErr w:type="spellStart"/>
+            <w:r>
+              <w:rPr>
+                <w:lang w:val="es-MX"/>
+              </w:rPr>
+              <w:t>pagina</w:t>
+            </w:r>
+            <w:proofErr w:type="spellEnd"/>
+            <w:r>
+              <w:rPr>
+                <w:lang w:val="es-MX"/>
+              </w:rPr>
+              <w:t xml:space="preserve"> web</w:t>
             </w:r>
           </w:p>
         </w:tc>
@@ -952,7 +1007,25 @@
               <w:rPr>
                 <w:lang w:val="es-MX"/>
               </w:rPr>
-              <w:t>Abel Rivera</w:t>
+              <w:t>Abel</w:t>
+            </w:r>
+            <w:r>
+              <w:rPr>
+                <w:lang w:val="es-MX"/>
+              </w:rPr>
+              <w:t xml:space="preserve"> Ernesto </w:t>
+            </w:r>
+            <w:r>
+              <w:rPr>
+                <w:lang w:val="es-MX"/>
+              </w:rPr>
+              <w:t>Rodríguez</w:t>
+            </w:r>
+            <w:r>
+              <w:rPr>
+                <w:lang w:val="es-MX"/>
+              </w:rPr>
+              <w:t xml:space="preserve"> Rivera</w:t>
             </w:r>
           </w:p>
         </w:tc>
@@ -986,6 +1059,36 @@
                 <w:lang w:val="es-MX"/>
               </w:rPr>
               <w:t xml:space="preserve"> </w:t>
+            </w:r>
+            <w:r>
+              <w:rPr>
+                <w:lang w:val="es-MX"/>
+              </w:rPr>
+              <w:t>Realización</w:t>
+            </w:r>
+            <w:r>
+              <w:rPr>
+                <w:lang w:val="es-MX"/>
+              </w:rPr>
+              <w:t xml:space="preserve"> de gráficas</w:t>
+            </w:r>
+            <w:r>
+              <w:rPr>
+                <w:lang w:val="es-MX"/>
+              </w:rPr>
+              <w:t xml:space="preserve">, </w:t>
+            </w:r>
+            <w:r>
+              <w:rPr>
+                <w:lang w:val="es-MX"/>
+              </w:rPr>
+              <w:t>limpieza de datos</w:t>
+            </w:r>
+            <w:r>
+              <w:rPr>
+                <w:lang w:val="es-MX"/>
+              </w:rPr>
+              <w:t xml:space="preserve"> y desarrollo de la página web</w:t>
             </w:r>
           </w:p>
         </w:tc>
@@ -1024,7 +1127,25 @@
               <w:rPr>
                 <w:lang w:val="es-MX"/>
               </w:rPr>
-              <w:t>Jonathan Sánchez</w:t>
+              <w:t xml:space="preserve">Kevin </w:t>
+            </w:r>
+            <w:r>
+              <w:rPr>
+                <w:lang w:val="es-MX"/>
+              </w:rPr>
+              <w:t xml:space="preserve">Jonathan </w:t>
+            </w:r>
+            <w:r>
+              <w:rPr>
+                <w:lang w:val="es-MX"/>
+              </w:rPr>
+              <w:t xml:space="preserve">Carballo </w:t>
+            </w:r>
+            <w:r>
+              <w:rPr>
+                <w:lang w:val="es-MX"/>
+              </w:rPr>
+              <w:t>Sánchez</w:t>
             </w:r>
             <w:r>
               <w:rPr>
@@ -1065,6 +1186,24 @@
               </w:rPr>
               <w:t xml:space="preserve"> </w:t>
             </w:r>
+            <w:r>
+              <w:rPr>
+                <w:lang w:val="es-MX"/>
+              </w:rPr>
+              <w:t>Realización</w:t>
+            </w:r>
+            <w:r>
+              <w:rPr>
+                <w:lang w:val="es-MX"/>
+              </w:rPr>
+              <w:t xml:space="preserve"> de gráficas</w:t>
+            </w:r>
+            <w:r>
+              <w:rPr>
+                <w:lang w:val="es-MX"/>
+              </w:rPr>
+              <w:t>, limpieza de datos, búsqueda de información.</w:t>
+            </w:r>
           </w:p>
         </w:tc>
       </w:tr>
@@ -1084,11 +1223,19 @@
           <w:b/>
         </w:rPr>
       </w:pPr>
+      <w:proofErr w:type="spellStart"/>
       <w:r>
         <w:rPr>
           <w:b/>
         </w:rPr>
-        <w:t xml:space="preserve">Nombre de la </w:t>
+        <w:t>Nombre</w:t>
+      </w:r>
+      <w:proofErr w:type="spellEnd"/>
+      <w:r>
+        <w:rPr>
+          <w:b/>
+        </w:rPr>
+        <w:t xml:space="preserve"> de la </w:t>
       </w:r>
       <w:proofErr w:type="spellStart"/>
       <w:r>
@@ -1121,17 +1268,10 @@
         <w:keepLines/>
         <w:suppressAutoHyphens/>
         <w:spacing w:before="240" w:after="240"/>
-        <w:ind w:left="420"/>
-        <w:rPr>
-          <w:lang w:val="es-MX"/>
-        </w:rPr>
-      </w:pPr>
-      <w:r>
-        <w:rPr>
-          <w:lang w:val="es-MX"/>
-        </w:rPr>
-        <w:t xml:space="preserve"> </w:t>
-      </w:r>
+        <w:rPr>
+          <w:lang w:val="es-MX"/>
+        </w:rPr>
+      </w:pPr>
     </w:p>
     <w:p>
       <w:pPr>
@@ -1226,7 +1366,6 @@
         <w:rPr>
           <w:b/>
         </w:rPr>
-        <w:lastRenderedPageBreak/>
         <w:t>Descripción</w:t>
       </w:r>
       <w:proofErr w:type="spellEnd"/>
@@ -1316,14 +1455,100 @@
         <w:ind w:left="1440"/>
         <w:jc w:val="both"/>
         <w:rPr>
-          <w:lang w:val="es-MX"/>
-        </w:rPr>
-      </w:pPr>
-      <w:r>
-        <w:rPr>
+          <w:i/>
+          <w:lang w:val="es-MX"/>
+        </w:rPr>
+      </w:pPr>
+      <w:r>
+        <w:rPr>
+          <w:i/>
           <w:lang w:val="es-SV"/>
         </w:rPr>
-        <w:t>La adopción del Bitcoin puede beneficiar a la comunidad salvadoreña al Es importante concientizar a la comunidad sobre el impacto del Bitcoin en los consumidores salvadoreños. Aunque ofrece beneficios como inclusión financiera y reducción de costos en remesas, también plantea riesgos significativos, como la alta volatilidad que puede afectar el poder adquisitivo y la falta de educación financiera que expone a la población a posibles pérdidas o fraudes. Además, la brecha tecnológica limita su adopción en sectores vulnerables. Promover una comprensión clara de estos aspectos ayudará a que las personas tomen decisiones informadas y aprovechen los beneficios del Bitcoin minimizando los riesgos.</w:t>
+        <w:t xml:space="preserve">La adopción del Bitcoin puede beneficiar </w:t>
+      </w:r>
+      <w:r>
+        <w:rPr>
+          <w:i/>
+          <w:lang w:val="es-SV"/>
+        </w:rPr>
+        <w:t>a la comunidad salvadoreña de forma</w:t>
+      </w:r>
+      <w:r>
+        <w:rPr>
+          <w:i/>
+          <w:lang w:val="es-SV"/>
+        </w:rPr>
+        <w:t xml:space="preserve"> importante</w:t>
+      </w:r>
+      <w:r>
+        <w:rPr>
+          <w:i/>
+          <w:lang w:val="es-SV"/>
+        </w:rPr>
+        <w:t>, principalmente para</w:t>
+      </w:r>
+      <w:r>
+        <w:rPr>
+          <w:i/>
+          <w:lang w:val="es-SV"/>
+        </w:rPr>
+        <w:t xml:space="preserve"> concientizar a la comunidad sobre el impacto del Bitcoin en los consumidores salvadoreños. </w:t>
+      </w:r>
+      <w:r>
+        <w:rPr>
+          <w:i/>
+          <w:lang w:val="es-SV"/>
+        </w:rPr>
+        <w:t>Pues si bien</w:t>
+      </w:r>
+      <w:r>
+        <w:rPr>
+          <w:i/>
+          <w:lang w:val="es-SV"/>
+        </w:rPr>
+        <w:t xml:space="preserve"> ofrece beneficios como inclusión financiera y reducción de costos en remesas, también plantea riesgos significativos, como la alta volatilidad que puede afectar el poder adquisitivo y la falta de educación financiera que </w:t>
+      </w:r>
+      <w:r>
+        <w:rPr>
+          <w:i/>
+          <w:lang w:val="es-SV"/>
+        </w:rPr>
+        <w:t>expone a la población a grandes</w:t>
+      </w:r>
+      <w:r>
+        <w:rPr>
+          <w:i/>
+          <w:lang w:val="es-SV"/>
+        </w:rPr>
+        <w:t xml:space="preserve"> pérdidas o fraudes. A</w:t>
+      </w:r>
+      <w:r>
+        <w:rPr>
+          <w:i/>
+          <w:lang w:val="es-SV"/>
+        </w:rPr>
+        <w:t>gregando</w:t>
+      </w:r>
+      <w:r>
+        <w:rPr>
+          <w:i/>
+          <w:lang w:val="es-SV"/>
+        </w:rPr>
+        <w:t>, la brecha tecnológica limita su adopción en sectores vulnerables</w:t>
+      </w:r>
+      <w:r>
+        <w:rPr>
+          <w:i/>
+          <w:lang w:val="es-SV"/>
+        </w:rPr>
+        <w:t xml:space="preserve"> ya sean urbanos o rurales</w:t>
+      </w:r>
+      <w:r>
+        <w:rPr>
+          <w:i/>
+          <w:lang w:val="es-SV"/>
+        </w:rPr>
+        <w:t>. Promover una comprensión clara de estos aspectos ayudará a que las personas tomen decisiones informadas y aprovechen los beneficios del Bitcoin minimizando los riesgos.</w:t>
       </w:r>
     </w:p>
     <w:p>
@@ -1356,11 +1581,13 @@
         <w:spacing w:before="240" w:after="240"/>
         <w:ind w:left="1440"/>
         <w:rPr>
-          <w:lang w:val="es-MX"/>
-        </w:rPr>
-      </w:pPr>
-      <w:r>
-        <w:rPr>
+          <w:i/>
+          <w:lang w:val="es-MX"/>
+        </w:rPr>
+      </w:pPr>
+      <w:r>
+        <w:rPr>
+          <w:i/>
           <w:lang w:val="es-MX"/>
         </w:rPr>
         <w:t>La adopción del Bitcoin puede impactar a la comunidad de manera positiva al fomentar la inclusión financiera, reducir costos en remesas y promover la innovación tecnológica. Sin embargo, también puede afectar negativamente debido a su alta volatilidad, que podría disminuir el poder adquisitivo, y la falta de acceso a tecnología o educación financiera en sectores vulnerables, lo que incrementa riesgos de exclusión o pérdida económica. Su impacto dependerá de cómo se aborden estos desafíos, garantizando que los beneficios lleguen de manera equitativa a toda la población.</w:t>
@@ -1579,7 +1806,7 @@
     </w:p>
     <w:p>
       <w:pPr>
-        <w:pStyle w:val="Ttulo2"/>
+        <w:pStyle w:val="Heading2"/>
         <w:spacing w:after="240" w:line="360" w:lineRule="auto"/>
         <w:rPr>
           <w:b/>
@@ -2020,7 +2247,6 @@
           <w:szCs w:val="72"/>
           <w:lang w:val="es-MX"/>
         </w:rPr>
-        <w:lastRenderedPageBreak/>
         <w:t>Pro</w:t>
       </w:r>
       <w:r>
@@ -2346,7 +2572,7 @@
     </w:p>
     <w:p>
       <w:pPr>
-        <w:pStyle w:val="Ttulo1"/>
+        <w:pStyle w:val="Heading1"/>
         <w:jc w:val="center"/>
         <w:rPr>
           <w:b/>
@@ -2365,8 +2591,8 @@
         <w:lastRenderedPageBreak/>
         <w:t>PROYECTO</w:t>
       </w:r>
-      <w:bookmarkStart w:id="1" w:name="_syy1rx65e7fj" w:colFirst="0" w:colLast="0"/>
-      <w:bookmarkEnd w:id="1"/>
+      <w:bookmarkStart w:id="2" w:name="_syy1rx65e7fj" w:colFirst="0" w:colLast="0"/>
+      <w:bookmarkEnd w:id="2"/>
       <w:r>
         <w:rPr>
           <w:b/>
@@ -2376,7 +2602,7 @@
         </w:rPr>
         <w:t xml:space="preserve">: </w:t>
       </w:r>
-      <w:bookmarkStart w:id="2" w:name="_Hlk184594476"/>
+      <w:bookmarkStart w:id="3" w:name="_Hlk184594476"/>
       <w:r>
         <w:rPr>
           <w:b/>
@@ -2386,11 +2612,11 @@
         </w:rPr>
         <w:t>Impacto en el consumidor salvadoreño luego de la adopción del Bitcoin</w:t>
       </w:r>
-      <w:bookmarkEnd w:id="2"/>
-    </w:p>
-    <w:p>
-      <w:pPr>
-        <w:pStyle w:val="Ttulo1"/>
+      <w:bookmarkEnd w:id="3"/>
+    </w:p>
+    <w:p>
+      <w:pPr>
+        <w:pStyle w:val="Heading1"/>
         <w:jc w:val="center"/>
         <w:rPr>
           <w:b/>
@@ -2455,13 +2681,23 @@
           <w:szCs w:val="24"/>
         </w:rPr>
       </w:pPr>
+      <w:proofErr w:type="spellStart"/>
       <w:r>
         <w:rPr>
           <w:b/>
           <w:sz w:val="24"/>
           <w:szCs w:val="24"/>
         </w:rPr>
-        <w:t xml:space="preserve">Datos de </w:t>
+        <w:t>Datos</w:t>
+      </w:r>
+      <w:proofErr w:type="spellEnd"/>
+      <w:r>
+        <w:rPr>
+          <w:b/>
+          <w:sz w:val="24"/>
+          <w:szCs w:val="24"/>
+        </w:rPr>
+        <w:t xml:space="preserve"> de </w:t>
       </w:r>
       <w:proofErr w:type="spellStart"/>
       <w:r>
@@ -2492,7 +2728,7 @@
     </w:p>
     <w:p>
       <w:pPr>
-        <w:pStyle w:val="Prrafodelista"/>
+        <w:pStyle w:val="ListParagraph"/>
         <w:numPr>
           <w:ilvl w:val="0"/>
           <w:numId w:val="3"/>
@@ -2545,7 +2781,6 @@
           <w:noProof/>
           <w:sz w:val="24"/>
           <w:szCs w:val="24"/>
-          <w:lang w:val="es-MX"/>
         </w:rPr>
         <w:drawing>
           <wp:anchor distT="0" distB="0" distL="114300" distR="114300" simplePos="0" relativeHeight="251660288" behindDoc="1" locked="0" layoutInCell="1" allowOverlap="1" wp14:anchorId="427911EE" wp14:editId="0E3D5A7C">
@@ -2620,7 +2855,6 @@
           <w:noProof/>
           <w:sz w:val="24"/>
           <w:szCs w:val="24"/>
-          <w:lang w:val="es-MX"/>
         </w:rPr>
         <w:drawing>
           <wp:anchor distT="0" distB="0" distL="114300" distR="114300" simplePos="0" relativeHeight="251661312" behindDoc="0" locked="0" layoutInCell="1" allowOverlap="1" wp14:anchorId="5DC8F889" wp14:editId="78DC0E87">
@@ -2731,14 +2965,14 @@
     </w:p>
     <w:p>
       <w:pPr>
-        <w:pStyle w:val="Ttulo2"/>
-        <w:rPr>
-          <w:sz w:val="24"/>
-          <w:szCs w:val="24"/>
-        </w:rPr>
-      </w:pPr>
-      <w:bookmarkStart w:id="3" w:name="_bg1fzoifjh54" w:colFirst="0" w:colLast="0"/>
-      <w:bookmarkEnd w:id="3"/>
+        <w:pStyle w:val="Heading2"/>
+        <w:rPr>
+          <w:sz w:val="24"/>
+          <w:szCs w:val="24"/>
+        </w:rPr>
+      </w:pPr>
+      <w:bookmarkStart w:id="4" w:name="_bg1fzoifjh54" w:colFirst="0" w:colLast="0"/>
+      <w:bookmarkEnd w:id="4"/>
       <w:r>
         <w:rPr>
           <w:b/>
@@ -2756,59 +2990,56 @@
         <w:t>:</w:t>
       </w:r>
     </w:p>
-    <w:p>
-      <w:pPr>
-        <w:pStyle w:val="Ttulo2"/>
+    <w:bookmarkStart w:id="5" w:name="_8w19yxwtbd6n" w:colFirst="0" w:colLast="0"/>
+    <w:bookmarkEnd w:id="5"/>
+    <w:p>
+      <w:pPr>
+        <w:pStyle w:val="Heading2"/>
         <w:rPr>
           <w:sz w:val="22"/>
           <w:szCs w:val="22"/>
         </w:rPr>
       </w:pPr>
-      <w:bookmarkStart w:id="4" w:name="_8w19yxwtbd6n" w:colFirst="0" w:colLast="0"/>
-      <w:bookmarkEnd w:id="4"/>
       <w:r>
         <w:rPr>
           <w:sz w:val="22"/>
           <w:szCs w:val="22"/>
         </w:rPr>
-        <w:t>https://www.bcr.gob.sv/</w:t>
-      </w:r>
-    </w:p>
-    <w:p>
-      <w:pPr>
-        <w:pStyle w:val="Ttulo2"/>
+        <w:fldChar w:fldCharType="begin"/>
+      </w:r>
+      <w:r>
         <w:rPr>
           <w:sz w:val="22"/>
           <w:szCs w:val="22"/>
         </w:rPr>
-      </w:pPr>
+        <w:instrText xml:space="preserve"> HYPERLINK "https://www.bcr.gob.sv/" </w:instrText>
+      </w:r>
       <w:r>
         <w:rPr>
           <w:sz w:val="22"/>
           <w:szCs w:val="22"/>
         </w:rPr>
-        <w:t>https://datos.bancomundial.org/pais/el-salvador</w:t>
-      </w:r>
-    </w:p>
-    <w:p>
-      <w:pPr>
-        <w:pStyle w:val="Ttulo2"/>
-        <w:rPr>
+        <w:fldChar w:fldCharType="separate"/>
+      </w:r>
+      <w:r>
+        <w:rPr>
+          <w:rStyle w:val="Hyperlink"/>
           <w:sz w:val="22"/>
           <w:szCs w:val="22"/>
         </w:rPr>
-      </w:pPr>
+        <w:t>https://www.bcr.gob.sv/</w:t>
+      </w:r>
       <w:r>
         <w:rPr>
           <w:sz w:val="22"/>
           <w:szCs w:val="22"/>
         </w:rPr>
-        <w:t>https://www.kaggle.com/datasets/sudalairajkumar/cryptocurrency-historical-prices-coingecko</w:t>
-      </w:r>
-    </w:p>
-    <w:p>
-      <w:pPr>
-        <w:pStyle w:val="Ttulo2"/>
+        <w:fldChar w:fldCharType="end"/>
+      </w:r>
+    </w:p>
+    <w:p>
+      <w:pPr>
+        <w:pStyle w:val="Heading2"/>
         <w:rPr>
           <w:sz w:val="22"/>
           <w:szCs w:val="22"/>
@@ -2817,7 +3048,27 @@
       <w:hyperlink r:id="rId9" w:history="1">
         <w:r>
           <w:rPr>
-            <w:rStyle w:val="Hipervnculo"/>
+            <w:rStyle w:val="Hyperlink"/>
+            <w:sz w:val="22"/>
+            <w:szCs w:val="22"/>
+          </w:rPr>
+          <w:t>https://datos.bancomundial.org/pais/el-salvador</w:t>
+        </w:r>
+      </w:hyperlink>
+    </w:p>
+    <w:p>
+      <w:pPr>
+        <w:pStyle w:val="Heading2"/>
+        <w:rPr>
+          <w:rStyle w:val="Hyperlink"/>
+          <w:sz w:val="22"/>
+          <w:szCs w:val="22"/>
+        </w:rPr>
+      </w:pPr>
+      <w:hyperlink r:id="rId10" w:history="1">
+        <w:r>
+          <w:rPr>
+            <w:rStyle w:val="Hyperlink"/>
             <w:sz w:val="22"/>
             <w:szCs w:val="22"/>
           </w:rPr>
@@ -2827,22 +3078,31 @@
     </w:p>
     <w:p>
       <w:pPr>
-        <w:pStyle w:val="Ttulo2"/>
+        <w:pStyle w:val="Heading2"/>
         <w:rPr>
           <w:sz w:val="22"/>
           <w:szCs w:val="22"/>
         </w:rPr>
       </w:pPr>
-    </w:p>
-    <w:p>
-      <w:pPr>
-        <w:pStyle w:val="Ttulo2"/>
-        <w:rPr>
-          <w:sz w:val="24"/>
-          <w:szCs w:val="24"/>
-        </w:rPr>
-      </w:pPr>
-      <w:proofErr w:type="spellStart"/>
+      <w:hyperlink r:id="rId11" w:history="1">
+        <w:r>
+          <w:rPr>
+            <w:rStyle w:val="Hyperlink"/>
+            <w:sz w:val="22"/>
+            <w:szCs w:val="22"/>
+          </w:rPr>
+          <w:t>https://www.kaggle.com/datasets/sudalairajkumar/cryptocurrency-historical-prices-coingecko</w:t>
+        </w:r>
+      </w:hyperlink>
+    </w:p>
+    <w:p>
+      <w:pPr>
+        <w:pStyle w:val="Heading2"/>
+        <w:rPr>
+          <w:sz w:val="24"/>
+          <w:szCs w:val="24"/>
+        </w:rPr>
+      </w:pPr>
       <w:r>
         <w:rPr>
           <w:b/>
@@ -2851,7 +3111,6 @@
         </w:rPr>
         <w:t>Actividades</w:t>
       </w:r>
-      <w:proofErr w:type="spellEnd"/>
       <w:r>
         <w:rPr>
           <w:sz w:val="24"/>
@@ -3083,7 +3342,6 @@
         </w:rPr>
         <w:t xml:space="preserve"> </w:t>
       </w:r>
-      <w:proofErr w:type="gramStart"/>
       <w:r>
         <w:rPr>
           <w:sz w:val="24"/>
@@ -3098,9 +3356,8 @@
           <w:szCs w:val="24"/>
           <w:lang w:val="es-SV"/>
         </w:rPr>
-        <w:t xml:space="preserve"> salvadoreña</w:t>
-      </w:r>
-      <w:proofErr w:type="gramEnd"/>
+        <w:t>salvadoreño</w:t>
+      </w:r>
       <w:r>
         <w:rPr>
           <w:sz w:val="24"/>
@@ -3153,9 +3410,42 @@
           <w:szCs w:val="24"/>
           <w:lang w:val="es-MX"/>
         </w:rPr>
-        <w:t xml:space="preserve">realizar el cambio de datos según su tipo como fechas con </w:t>
+        <w:t>realizar el cambio de datos según su</w:t>
+      </w:r>
+      <w:r>
+        <w:rPr>
+          <w:sz w:val="24"/>
+          <w:szCs w:val="24"/>
+          <w:lang w:val="es-MX"/>
+        </w:rPr>
+        <w:t xml:space="preserve"> tipo como fechas con </w:t>
       </w:r>
       <w:proofErr w:type="spellStart"/>
+      <w:r>
+        <w:rPr>
+          <w:sz w:val="24"/>
+          <w:szCs w:val="24"/>
+          <w:lang w:val="es-MX"/>
+        </w:rPr>
+        <w:t>datetime</w:t>
+      </w:r>
+      <w:proofErr w:type="spellEnd"/>
+      <w:r>
+        <w:rPr>
+          <w:sz w:val="24"/>
+          <w:szCs w:val="24"/>
+          <w:lang w:val="es-MX"/>
+        </w:rPr>
+        <w:t xml:space="preserve"> </w:t>
+      </w:r>
+      <w:r>
+        <w:rPr>
+          <w:sz w:val="24"/>
+          <w:szCs w:val="24"/>
+          <w:lang w:val="es-MX"/>
+        </w:rPr>
+        <w:t xml:space="preserve">para reconocer datos de tipo numéricos </w:t>
+      </w:r>
       <w:proofErr w:type="gramStart"/>
       <w:r>
         <w:rPr>
@@ -3163,32 +3453,16 @@
           <w:szCs w:val="24"/>
           <w:lang w:val="es-MX"/>
         </w:rPr>
-        <w:t>datetime</w:t>
-      </w:r>
-      <w:proofErr w:type="spellEnd"/>
-      <w:r>
-        <w:rPr>
-          <w:sz w:val="24"/>
-          <w:szCs w:val="24"/>
-          <w:lang w:val="es-MX"/>
-        </w:rPr>
-        <w:t xml:space="preserve">, </w:t>
-      </w:r>
-      <w:r>
-        <w:rPr>
-          <w:sz w:val="24"/>
-          <w:szCs w:val="24"/>
-          <w:lang w:val="es-MX"/>
-        </w:rPr>
-        <w:t xml:space="preserve"> </w:t>
-      </w:r>
-      <w:r>
-        <w:rPr>
-          <w:sz w:val="24"/>
-          <w:szCs w:val="24"/>
-          <w:lang w:val="es-MX"/>
-        </w:rPr>
-        <w:t>para</w:t>
+        <w:t xml:space="preserve">con  </w:t>
+      </w:r>
+      <w:proofErr w:type="spellStart"/>
+      <w:r>
+        <w:rPr>
+          <w:sz w:val="24"/>
+          <w:szCs w:val="24"/>
+          <w:lang w:val="es-MX"/>
+        </w:rPr>
+        <w:t>is</w:t>
       </w:r>
       <w:proofErr w:type="gramEnd"/>
       <w:r>
@@ -3197,16 +3471,7 @@
           <w:szCs w:val="24"/>
           <w:lang w:val="es-MX"/>
         </w:rPr>
-        <w:t xml:space="preserve"> reconocer datos de tipo numéricos con  </w:t>
-      </w:r>
-      <w:proofErr w:type="spellStart"/>
-      <w:r>
-        <w:rPr>
-          <w:sz w:val="24"/>
-          <w:szCs w:val="24"/>
-          <w:lang w:val="es-MX"/>
-        </w:rPr>
-        <w:t>is_numeric_dtype</w:t>
+        <w:t>_numeric_dtype</w:t>
       </w:r>
       <w:proofErr w:type="spellEnd"/>
       <w:r>
@@ -3520,7 +3785,7 @@
       </w:pPr>
     </w:p>
     <w:sectPr>
-      <w:headerReference w:type="default" r:id="rId10"/>
+      <w:headerReference w:type="default" r:id="rId12"/>
       <w:pgSz w:w="11909" w:h="16834"/>
       <w:pgMar w:top="1440" w:right="1440" w:bottom="1440" w:left="1440" w:header="720" w:footer="720" w:gutter="0"/>
       <w:pgNumType w:start="1"/>
@@ -3531,7 +3796,7 @@
 </file>
 
 <file path=word/endnotes.xml><?xml version="1.0" encoding="utf-8"?>
-<w:endnotes xmlns:wpc="http://schemas.microsoft.com/office/word/2010/wordprocessingCanvas" xmlns:cx="http://schemas.microsoft.com/office/drawing/2014/chartex" xmlns:cx1="http://schemas.microsoft.com/office/drawing/2015/9/8/chartex" xmlns:cx2="http://schemas.microsoft.com/office/drawing/2015/10/21/chartex" xmlns:cx3="http://schemas.microsoft.com/office/drawing/2016/5/9/chartex" xmlns:cx4="http://schemas.microsoft.com/office/drawing/2016/5/10/chartex" xmlns:cx5="http://schemas.microsoft.com/office/drawing/2016/5/11/chartex" xmlns:cx6="http://schemas.microsoft.com/office/drawing/2016/5/12/chartex" xmlns:cx7="http://schemas.microsoft.com/office/drawing/2016/5/13/chartex" xmlns:cx8="http://schemas.microsoft.com/office/drawing/2016/5/14/chartex" xmlns:mc="http://schemas.openxmlformats.org/markup-compatibility/2006" xmlns:aink="http://schemas.microsoft.com/office/drawing/2016/ink" xmlns:am3d="http://schemas.microsoft.com/office/drawing/2017/model3d" xmlns:o="urn:schemas-microsoft-com:office:office" xmlns:oel="http://schemas.microsoft.com/office/2019/extlst" xmlns:r="http://schemas.openxmlformats.org/officeDocument/2006/relationships" xmlns:m="http://schemas.openxmlformats.org/officeDocument/2006/math" xmlns:v="urn:schemas-microsoft-com:vml" xmlns:wp14="http://schemas.microsoft.com/office/word/2010/wordprocessingDrawing" xmlns:wp="http://schemas.openxmlformats.org/drawingml/2006/wordprocessingDrawing" xmlns:w10="urn:schemas-microsoft-com:office:word" xmlns:w="http://schemas.openxmlformats.org/wordprocessingml/2006/main" xmlns:w14="http://schemas.microsoft.com/office/word/2010/wordml" xmlns:w15="http://schemas.microsoft.com/office/word/2012/wordml" xmlns:w16cex="http://schemas.microsoft.com/office/word/2018/wordml/cex" xmlns:w16cid="http://schemas.microsoft.com/office/word/2016/wordml/cid" xmlns:w16="http://schemas.microsoft.com/office/word/2018/wordml" xmlns:w16du="http://schemas.microsoft.com/office/word/2023/wordml/word16du" xmlns:w16sdtdh="http://schemas.microsoft.com/office/word/2020/wordml/sdtdatahash" xmlns:w16se="http://schemas.microsoft.com/office/word/2015/wordml/symex" xmlns:wpg="http://schemas.microsoft.com/office/word/2010/wordprocessingGroup" xmlns:wpi="http://schemas.microsoft.com/office/word/2010/wordprocessingInk" xmlns:wne="http://schemas.microsoft.com/office/word/2006/wordml" xmlns:wps="http://schemas.microsoft.com/office/word/2010/wordprocessingShape" mc:Ignorable="w14 w15 w16se w16cid w16 w16cex w16sdtdh w16du wp14">
+<w:endnotes xmlns:wpc="http://schemas.microsoft.com/office/word/2010/wordprocessingCanvas" xmlns:cx="http://schemas.microsoft.com/office/drawing/2014/chartex" xmlns:mc="http://schemas.openxmlformats.org/markup-compatibility/2006" xmlns:o="urn:schemas-microsoft-com:office:office" xmlns:r="http://schemas.openxmlformats.org/officeDocument/2006/relationships" xmlns:m="http://schemas.openxmlformats.org/officeDocument/2006/math" xmlns:v="urn:schemas-microsoft-com:vml" xmlns:wp14="http://schemas.microsoft.com/office/word/2010/wordprocessingDrawing" xmlns:wp="http://schemas.openxmlformats.org/drawingml/2006/wordprocessingDrawing" xmlns:w10="urn:schemas-microsoft-com:office:word" xmlns:w="http://schemas.openxmlformats.org/wordprocessingml/2006/main" xmlns:w14="http://schemas.microsoft.com/office/word/2010/wordml" xmlns:w15="http://schemas.microsoft.com/office/word/2012/wordml" xmlns:w16se="http://schemas.microsoft.com/office/word/2015/wordml/symex" xmlns:wpg="http://schemas.microsoft.com/office/word/2010/wordprocessingGroup" xmlns:wpi="http://schemas.microsoft.com/office/word/2010/wordprocessingInk" xmlns:wne="http://schemas.microsoft.com/office/word/2006/wordml" xmlns:wps="http://schemas.microsoft.com/office/word/2010/wordprocessingShape" mc:Ignorable="w14 w15 w16se wp14">
   <w:endnote w:type="separator" w:id="-1">
     <w:p>
       <w:pPr>
@@ -3556,7 +3821,7 @@
 </file>
 
 <file path=word/footnotes.xml><?xml version="1.0" encoding="utf-8"?>
-<w:footnotes xmlns:wpc="http://schemas.microsoft.com/office/word/2010/wordprocessingCanvas" xmlns:cx="http://schemas.microsoft.com/office/drawing/2014/chartex" xmlns:cx1="http://schemas.microsoft.com/office/drawing/2015/9/8/chartex" xmlns:cx2="http://schemas.microsoft.com/office/drawing/2015/10/21/chartex" xmlns:cx3="http://schemas.microsoft.com/office/drawing/2016/5/9/chartex" xmlns:cx4="http://schemas.microsoft.com/office/drawing/2016/5/10/chartex" xmlns:cx5="http://schemas.microsoft.com/office/drawing/2016/5/11/chartex" xmlns:cx6="http://schemas.microsoft.com/office/drawing/2016/5/12/chartex" xmlns:cx7="http://schemas.microsoft.com/office/drawing/2016/5/13/chartex" xmlns:cx8="http://schemas.microsoft.com/office/drawing/2016/5/14/chartex" xmlns:mc="http://schemas.openxmlformats.org/markup-compatibility/2006" xmlns:aink="http://schemas.microsoft.com/office/drawing/2016/ink" xmlns:am3d="http://schemas.microsoft.com/office/drawing/2017/model3d" xmlns:o="urn:schemas-microsoft-com:office:office" xmlns:oel="http://schemas.microsoft.com/office/2019/extlst" xmlns:r="http://schemas.openxmlformats.org/officeDocument/2006/relationships" xmlns:m="http://schemas.openxmlformats.org/officeDocument/2006/math" xmlns:v="urn:schemas-microsoft-com:vml" xmlns:wp14="http://schemas.microsoft.com/office/word/2010/wordprocessingDrawing" xmlns:wp="http://schemas.openxmlformats.org/drawingml/2006/wordprocessingDrawing" xmlns:w10="urn:schemas-microsoft-com:office:word" xmlns:w="http://schemas.openxmlformats.org/wordprocessingml/2006/main" xmlns:w14="http://schemas.microsoft.com/office/word/2010/wordml" xmlns:w15="http://schemas.microsoft.com/office/word/2012/wordml" xmlns:w16cex="http://schemas.microsoft.com/office/word/2018/wordml/cex" xmlns:w16cid="http://schemas.microsoft.com/office/word/2016/wordml/cid" xmlns:w16="http://schemas.microsoft.com/office/word/2018/wordml" xmlns:w16du="http://schemas.microsoft.com/office/word/2023/wordml/word16du" xmlns:w16sdtdh="http://schemas.microsoft.com/office/word/2020/wordml/sdtdatahash" xmlns:w16se="http://schemas.microsoft.com/office/word/2015/wordml/symex" xmlns:wpg="http://schemas.microsoft.com/office/word/2010/wordprocessingGroup" xmlns:wpi="http://schemas.microsoft.com/office/word/2010/wordprocessingInk" xmlns:wne="http://schemas.microsoft.com/office/word/2006/wordml" xmlns:wps="http://schemas.microsoft.com/office/word/2010/wordprocessingShape" mc:Ignorable="w14 w15 w16se w16cid w16 w16cex w16sdtdh w16du wp14">
+<w:footnotes xmlns:wpc="http://schemas.microsoft.com/office/word/2010/wordprocessingCanvas" xmlns:cx="http://schemas.microsoft.com/office/drawing/2014/chartex" xmlns:mc="http://schemas.openxmlformats.org/markup-compatibility/2006" xmlns:o="urn:schemas-microsoft-com:office:office" xmlns:r="http://schemas.openxmlformats.org/officeDocument/2006/relationships" xmlns:m="http://schemas.openxmlformats.org/officeDocument/2006/math" xmlns:v="urn:schemas-microsoft-com:vml" xmlns:wp14="http://schemas.microsoft.com/office/word/2010/wordprocessingDrawing" xmlns:wp="http://schemas.openxmlformats.org/drawingml/2006/wordprocessingDrawing" xmlns:w10="urn:schemas-microsoft-com:office:word" xmlns:w="http://schemas.openxmlformats.org/wordprocessingml/2006/main" xmlns:w14="http://schemas.microsoft.com/office/word/2010/wordml" xmlns:w15="http://schemas.microsoft.com/office/word/2012/wordml" xmlns:w16se="http://schemas.microsoft.com/office/word/2015/wordml/symex" xmlns:wpg="http://schemas.microsoft.com/office/word/2010/wordprocessingGroup" xmlns:wpi="http://schemas.microsoft.com/office/word/2010/wordprocessingInk" xmlns:wne="http://schemas.microsoft.com/office/word/2006/wordml" xmlns:wps="http://schemas.microsoft.com/office/word/2010/wordprocessingShape" mc:Ignorable="w14 w15 w16se wp14">
   <w:footnote w:type="separator" w:id="-1">
     <w:p>
       <w:pPr>
@@ -3581,7 +3846,7 @@
 </file>
 
 <file path=word/header1.xml><?xml version="1.0" encoding="utf-8"?>
-<w:hdr xmlns:wpc="http://schemas.microsoft.com/office/word/2010/wordprocessingCanvas" xmlns:cx="http://schemas.microsoft.com/office/drawing/2014/chartex" xmlns:cx1="http://schemas.microsoft.com/office/drawing/2015/9/8/chartex" xmlns:cx2="http://schemas.microsoft.com/office/drawing/2015/10/21/chartex" xmlns:cx3="http://schemas.microsoft.com/office/drawing/2016/5/9/chartex" xmlns:cx4="http://schemas.microsoft.com/office/drawing/2016/5/10/chartex" xmlns:cx5="http://schemas.microsoft.com/office/drawing/2016/5/11/chartex" xmlns:cx6="http://schemas.microsoft.com/office/drawing/2016/5/12/chartex" xmlns:cx7="http://schemas.microsoft.com/office/drawing/2016/5/13/chartex" xmlns:cx8="http://schemas.microsoft.com/office/drawing/2016/5/14/chartex" xmlns:mc="http://schemas.openxmlformats.org/markup-compatibility/2006" xmlns:aink="http://schemas.microsoft.com/office/drawing/2016/ink" xmlns:am3d="http://schemas.microsoft.com/office/drawing/2017/model3d" xmlns:o="urn:schemas-microsoft-com:office:office" xmlns:oel="http://schemas.microsoft.com/office/2019/extlst" xmlns:r="http://schemas.openxmlformats.org/officeDocument/2006/relationships" xmlns:m="http://schemas.openxmlformats.org/officeDocument/2006/math" xmlns:v="urn:schemas-microsoft-com:vml" xmlns:wp14="http://schemas.microsoft.com/office/word/2010/wordprocessingDrawing" xmlns:wp="http://schemas.openxmlformats.org/drawingml/2006/wordprocessingDrawing" xmlns:w10="urn:schemas-microsoft-com:office:word" xmlns:w="http://schemas.openxmlformats.org/wordprocessingml/2006/main" xmlns:w14="http://schemas.microsoft.com/office/word/2010/wordml" xmlns:w15="http://schemas.microsoft.com/office/word/2012/wordml" xmlns:w16cex="http://schemas.microsoft.com/office/word/2018/wordml/cex" xmlns:w16cid="http://schemas.microsoft.com/office/word/2016/wordml/cid" xmlns:w16="http://schemas.microsoft.com/office/word/2018/wordml" xmlns:w16du="http://schemas.microsoft.com/office/word/2023/wordml/word16du" xmlns:w16sdtdh="http://schemas.microsoft.com/office/word/2020/wordml/sdtdatahash" xmlns:w16se="http://schemas.microsoft.com/office/word/2015/wordml/symex" xmlns:wpg="http://schemas.microsoft.com/office/word/2010/wordprocessingGroup" xmlns:wpi="http://schemas.microsoft.com/office/word/2010/wordprocessingInk" xmlns:wne="http://schemas.microsoft.com/office/word/2006/wordml" xmlns:wps="http://schemas.microsoft.com/office/word/2010/wordprocessingShape" mc:Ignorable="w14 w15 w16se w16cid w16 w16cex w16sdtdh w16du wp14">
+<w:hdr xmlns:wpc="http://schemas.microsoft.com/office/word/2010/wordprocessingCanvas" xmlns:cx="http://schemas.microsoft.com/office/drawing/2014/chartex" xmlns:mc="http://schemas.openxmlformats.org/markup-compatibility/2006" xmlns:o="urn:schemas-microsoft-com:office:office" xmlns:r="http://schemas.openxmlformats.org/officeDocument/2006/relationships" xmlns:m="http://schemas.openxmlformats.org/officeDocument/2006/math" xmlns:v="urn:schemas-microsoft-com:vml" xmlns:wp14="http://schemas.microsoft.com/office/word/2010/wordprocessingDrawing" xmlns:wp="http://schemas.openxmlformats.org/drawingml/2006/wordprocessingDrawing" xmlns:w10="urn:schemas-microsoft-com:office:word" xmlns:w="http://schemas.openxmlformats.org/wordprocessingml/2006/main" xmlns:w14="http://schemas.microsoft.com/office/word/2010/wordml" xmlns:w15="http://schemas.microsoft.com/office/word/2012/wordml" xmlns:w16se="http://schemas.microsoft.com/office/word/2015/wordml/symex" xmlns:wpg="http://schemas.microsoft.com/office/word/2010/wordprocessingGroup" xmlns:wpi="http://schemas.microsoft.com/office/word/2010/wordprocessingInk" xmlns:wne="http://schemas.microsoft.com/office/word/2006/wordml" xmlns:wps="http://schemas.microsoft.com/office/word/2010/wordprocessingShape" mc:Ignorable="w14 w15 w16se wp14">
   <w:p>
     <w:r>
       <w:rPr>
@@ -3636,7 +3901,7 @@
 </file>
 
 <file path=word/numbering.xml><?xml version="1.0" encoding="utf-8"?>
-<w:numbering xmlns:wpc="http://schemas.microsoft.com/office/word/2010/wordprocessingCanvas" xmlns:cx="http://schemas.microsoft.com/office/drawing/2014/chartex" xmlns:cx1="http://schemas.microsoft.com/office/drawing/2015/9/8/chartex" xmlns:cx2="http://schemas.microsoft.com/office/drawing/2015/10/21/chartex" xmlns:cx3="http://schemas.microsoft.com/office/drawing/2016/5/9/chartex" xmlns:cx4="http://schemas.microsoft.com/office/drawing/2016/5/10/chartex" xmlns:cx5="http://schemas.microsoft.com/office/drawing/2016/5/11/chartex" xmlns:cx6="http://schemas.microsoft.com/office/drawing/2016/5/12/chartex" xmlns:cx7="http://schemas.microsoft.com/office/drawing/2016/5/13/chartex" xmlns:cx8="http://schemas.microsoft.com/office/drawing/2016/5/14/chartex" xmlns:mc="http://schemas.openxmlformats.org/markup-compatibility/2006" xmlns:aink="http://schemas.microsoft.com/office/drawing/2016/ink" xmlns:am3d="http://schemas.microsoft.com/office/drawing/2017/model3d" xmlns:o="urn:schemas-microsoft-com:office:office" xmlns:oel="http://schemas.microsoft.com/office/2019/extlst" xmlns:r="http://schemas.openxmlformats.org/officeDocument/2006/relationships" xmlns:m="http://schemas.openxmlformats.org/officeDocument/2006/math" xmlns:v="urn:schemas-microsoft-com:vml" xmlns:wp14="http://schemas.microsoft.com/office/word/2010/wordprocessingDrawing" xmlns:wp="http://schemas.openxmlformats.org/drawingml/2006/wordprocessingDrawing" xmlns:w10="urn:schemas-microsoft-com:office:word" xmlns:w="http://schemas.openxmlformats.org/wordprocessingml/2006/main" xmlns:w14="http://schemas.microsoft.com/office/word/2010/wordml" xmlns:w15="http://schemas.microsoft.com/office/word/2012/wordml" xmlns:w16cex="http://schemas.microsoft.com/office/word/2018/wordml/cex" xmlns:w16cid="http://schemas.microsoft.com/office/word/2016/wordml/cid" xmlns:w16="http://schemas.microsoft.com/office/word/2018/wordml" xmlns:w16du="http://schemas.microsoft.com/office/word/2023/wordml/word16du" xmlns:w16sdtdh="http://schemas.microsoft.com/office/word/2020/wordml/sdtdatahash" xmlns:w16se="http://schemas.microsoft.com/office/word/2015/wordml/symex" xmlns:wpg="http://schemas.microsoft.com/office/word/2010/wordprocessingGroup" xmlns:wpi="http://schemas.microsoft.com/office/word/2010/wordprocessingInk" xmlns:wne="http://schemas.microsoft.com/office/word/2006/wordml" xmlns:wps="http://schemas.microsoft.com/office/word/2010/wordprocessingShape" mc:Ignorable="w14 w15 w16se w16cid w16 w16cex w16sdtdh w16du wp14">
+<w:numbering xmlns:wpc="http://schemas.microsoft.com/office/word/2010/wordprocessingCanvas" xmlns:cx="http://schemas.microsoft.com/office/drawing/2014/chartex" xmlns:mc="http://schemas.openxmlformats.org/markup-compatibility/2006" xmlns:o="urn:schemas-microsoft-com:office:office" xmlns:r="http://schemas.openxmlformats.org/officeDocument/2006/relationships" xmlns:m="http://schemas.openxmlformats.org/officeDocument/2006/math" xmlns:v="urn:schemas-microsoft-com:vml" xmlns:wp14="http://schemas.microsoft.com/office/word/2010/wordprocessingDrawing" xmlns:wp="http://schemas.openxmlformats.org/drawingml/2006/wordprocessingDrawing" xmlns:w10="urn:schemas-microsoft-com:office:word" xmlns:w="http://schemas.openxmlformats.org/wordprocessingml/2006/main" xmlns:w14="http://schemas.microsoft.com/office/word/2010/wordml" xmlns:w15="http://schemas.microsoft.com/office/word/2012/wordml" xmlns:w16se="http://schemas.microsoft.com/office/word/2015/wordml/symex" xmlns:wpg="http://schemas.microsoft.com/office/word/2010/wordprocessingGroup" xmlns:wpi="http://schemas.microsoft.com/office/word/2010/wordprocessingInk" xmlns:wne="http://schemas.microsoft.com/office/word/2006/wordml" xmlns:wps="http://schemas.microsoft.com/office/word/2010/wordprocessingShape" mc:Ignorable="w14 w15 w16se wp14">
   <w:abstractNum w:abstractNumId="0" w15:restartNumberingAfterBreak="0">
     <w:nsid w:val="08C76148"/>
     <w:multiLevelType w:val="multilevel"/>
@@ -6462,86 +6727,86 @@
       </w:rPr>
     </w:lvl>
   </w:abstractNum>
-  <w:num w:numId="1" w16cid:durableId="29190754">
+  <w:num w:numId="1">
     <w:abstractNumId w:val="13"/>
   </w:num>
-  <w:num w:numId="2" w16cid:durableId="421222833">
+  <w:num w:numId="2">
     <w:abstractNumId w:val="22"/>
   </w:num>
-  <w:num w:numId="3" w16cid:durableId="1628196638">
+  <w:num w:numId="3">
     <w:abstractNumId w:val="4"/>
   </w:num>
-  <w:num w:numId="4" w16cid:durableId="1994210717">
+  <w:num w:numId="4">
     <w:abstractNumId w:val="23"/>
   </w:num>
-  <w:num w:numId="5" w16cid:durableId="1035692251">
+  <w:num w:numId="5">
     <w:abstractNumId w:val="6"/>
   </w:num>
-  <w:num w:numId="6" w16cid:durableId="1592591526">
+  <w:num w:numId="6">
     <w:abstractNumId w:val="5"/>
   </w:num>
-  <w:num w:numId="7" w16cid:durableId="702831271">
+  <w:num w:numId="7">
     <w:abstractNumId w:val="10"/>
   </w:num>
-  <w:num w:numId="8" w16cid:durableId="1589345991">
+  <w:num w:numId="8">
     <w:abstractNumId w:val="16"/>
   </w:num>
-  <w:num w:numId="9" w16cid:durableId="1016689888">
+  <w:num w:numId="9">
     <w:abstractNumId w:val="12"/>
   </w:num>
-  <w:num w:numId="10" w16cid:durableId="1591769682">
+  <w:num w:numId="10">
     <w:abstractNumId w:val="1"/>
   </w:num>
-  <w:num w:numId="11" w16cid:durableId="844131864">
+  <w:num w:numId="11">
     <w:abstractNumId w:val="7"/>
   </w:num>
-  <w:num w:numId="12" w16cid:durableId="1911302811">
+  <w:num w:numId="12">
     <w:abstractNumId w:val="17"/>
   </w:num>
-  <w:num w:numId="13" w16cid:durableId="1305507788">
+  <w:num w:numId="13">
     <w:abstractNumId w:val="15"/>
   </w:num>
-  <w:num w:numId="14" w16cid:durableId="1444838624">
+  <w:num w:numId="14">
     <w:abstractNumId w:val="0"/>
   </w:num>
-  <w:num w:numId="15" w16cid:durableId="256643822">
+  <w:num w:numId="15">
     <w:abstractNumId w:val="8"/>
   </w:num>
-  <w:num w:numId="16" w16cid:durableId="1871213982">
+  <w:num w:numId="16">
     <w:abstractNumId w:val="24"/>
   </w:num>
-  <w:num w:numId="17" w16cid:durableId="295961746">
+  <w:num w:numId="17">
     <w:abstractNumId w:val="18"/>
   </w:num>
-  <w:num w:numId="18" w16cid:durableId="867063252">
+  <w:num w:numId="18">
     <w:abstractNumId w:val="20"/>
   </w:num>
-  <w:num w:numId="19" w16cid:durableId="715392164">
+  <w:num w:numId="19">
     <w:abstractNumId w:val="14"/>
   </w:num>
-  <w:num w:numId="20" w16cid:durableId="374818983">
+  <w:num w:numId="20">
     <w:abstractNumId w:val="3"/>
   </w:num>
-  <w:num w:numId="21" w16cid:durableId="1016661320">
+  <w:num w:numId="21">
     <w:abstractNumId w:val="21"/>
   </w:num>
-  <w:num w:numId="22" w16cid:durableId="169492212">
+  <w:num w:numId="22">
     <w:abstractNumId w:val="2"/>
   </w:num>
-  <w:num w:numId="23" w16cid:durableId="1791897840">
+  <w:num w:numId="23">
     <w:abstractNumId w:val="9"/>
   </w:num>
-  <w:num w:numId="24" w16cid:durableId="522868054">
+  <w:num w:numId="24">
     <w:abstractNumId w:val="11"/>
   </w:num>
-  <w:num w:numId="25" w16cid:durableId="2110392464">
+  <w:num w:numId="25">
     <w:abstractNumId w:val="19"/>
   </w:num>
 </w:numbering>
 </file>
 
 <file path=word/styles.xml><?xml version="1.0" encoding="utf-8"?>
-<w:styles xmlns:mc="http://schemas.openxmlformats.org/markup-compatibility/2006" xmlns:r="http://schemas.openxmlformats.org/officeDocument/2006/relationships" xmlns:w="http://schemas.openxmlformats.org/wordprocessingml/2006/main" xmlns:w14="http://schemas.microsoft.com/office/word/2010/wordml" xmlns:w15="http://schemas.microsoft.com/office/word/2012/wordml" xmlns:w16cex="http://schemas.microsoft.com/office/word/2018/wordml/cex" xmlns:w16cid="http://schemas.microsoft.com/office/word/2016/wordml/cid" xmlns:w16="http://schemas.microsoft.com/office/word/2018/wordml" xmlns:w16du="http://schemas.microsoft.com/office/word/2023/wordml/word16du" xmlns:w16sdtdh="http://schemas.microsoft.com/office/word/2020/wordml/sdtdatahash" xmlns:w16se="http://schemas.microsoft.com/office/word/2015/wordml/symex" mc:Ignorable="w14 w15 w16se w16cid w16 w16cex w16sdtdh w16du">
+<w:styles xmlns:mc="http://schemas.openxmlformats.org/markup-compatibility/2006" xmlns:r="http://schemas.openxmlformats.org/officeDocument/2006/relationships" xmlns:w="http://schemas.openxmlformats.org/wordprocessingml/2006/main" xmlns:w14="http://schemas.microsoft.com/office/word/2010/wordml" xmlns:w15="http://schemas.microsoft.com/office/word/2012/wordml" xmlns:w16se="http://schemas.microsoft.com/office/word/2015/wordml/symex" mc:Ignorable="w14 w15 w16se">
   <w:docDefaults>
     <w:rPrDefault>
       <w:rPr>
@@ -6557,7 +6822,7 @@
       </w:pPr>
     </w:pPrDefault>
   </w:docDefaults>
-  <w:latentStyles w:defLockedState="0" w:defUIPriority="99" w:defSemiHidden="0" w:defUnhideWhenUsed="0" w:defQFormat="0" w:count="376">
+  <w:latentStyles w:defLockedState="0" w:defUIPriority="99" w:defSemiHidden="0" w:defUnhideWhenUsed="0" w:defQFormat="0" w:count="371">
     <w:lsdException w:name="Normal" w:uiPriority="0" w:qFormat="1"/>
     <w:lsdException w:name="heading 1" w:uiPriority="0" w:qFormat="1"/>
     <w:lsdException w:name="heading 2" w:semiHidden="1" w:uiPriority="9" w:unhideWhenUsed="1" w:qFormat="1"/>
@@ -6929,20 +7194,15 @@
     <w:lsdException w:name="List Table 5 Dark Accent 6" w:uiPriority="50"/>
     <w:lsdException w:name="List Table 6 Colorful Accent 6" w:uiPriority="51"/>
     <w:lsdException w:name="List Table 7 Colorful Accent 6" w:uiPriority="52"/>
-    <w:lsdException w:name="Mention" w:semiHidden="1" w:unhideWhenUsed="1"/>
-    <w:lsdException w:name="Smart Hyperlink" w:semiHidden="1" w:unhideWhenUsed="1"/>
-    <w:lsdException w:name="Hashtag" w:semiHidden="1" w:unhideWhenUsed="1"/>
-    <w:lsdException w:name="Unresolved Mention" w:semiHidden="1" w:unhideWhenUsed="1"/>
-    <w:lsdException w:name="Smart Link" w:semiHidden="1" w:unhideWhenUsed="1"/>
   </w:latentStyles>
   <w:style w:type="paragraph" w:default="1" w:styleId="Normal">
     <w:name w:val="Normal"/>
   </w:style>
-  <w:style w:type="paragraph" w:styleId="Ttulo1">
+  <w:style w:type="paragraph" w:styleId="Heading1">
     <w:name w:val="heading 1"/>
     <w:basedOn w:val="Normal"/>
     <w:next w:val="Normal"/>
-    <w:link w:val="Ttulo1Car"/>
+    <w:link w:val="Heading1Char"/>
     <w:pPr>
       <w:keepNext/>
       <w:keepLines/>
@@ -6954,7 +7214,7 @@
       <w:szCs w:val="40"/>
     </w:rPr>
   </w:style>
-  <w:style w:type="paragraph" w:styleId="Ttulo2">
+  <w:style w:type="paragraph" w:styleId="Heading2">
     <w:name w:val="heading 2"/>
     <w:basedOn w:val="Normal"/>
     <w:next w:val="Normal"/>
@@ -6969,7 +7229,7 @@
       <w:szCs w:val="32"/>
     </w:rPr>
   </w:style>
-  <w:style w:type="paragraph" w:styleId="Ttulo3">
+  <w:style w:type="paragraph" w:styleId="Heading3">
     <w:name w:val="heading 3"/>
     <w:basedOn w:val="Normal"/>
     <w:next w:val="Normal"/>
@@ -6985,7 +7245,7 @@
       <w:szCs w:val="28"/>
     </w:rPr>
   </w:style>
-  <w:style w:type="paragraph" w:styleId="Ttulo4">
+  <w:style w:type="paragraph" w:styleId="Heading4">
     <w:name w:val="heading 4"/>
     <w:basedOn w:val="Normal"/>
     <w:next w:val="Normal"/>
@@ -7001,7 +7261,7 @@
       <w:szCs w:val="24"/>
     </w:rPr>
   </w:style>
-  <w:style w:type="paragraph" w:styleId="Ttulo5">
+  <w:style w:type="paragraph" w:styleId="Heading5">
     <w:name w:val="heading 5"/>
     <w:basedOn w:val="Normal"/>
     <w:next w:val="Normal"/>
@@ -7015,7 +7275,7 @@
       <w:color w:val="666666"/>
     </w:rPr>
   </w:style>
-  <w:style w:type="paragraph" w:styleId="Ttulo6">
+  <w:style w:type="paragraph" w:styleId="Heading6">
     <w:name w:val="heading 6"/>
     <w:basedOn w:val="Normal"/>
     <w:next w:val="Normal"/>
@@ -7030,12 +7290,13 @@
       <w:color w:val="666666"/>
     </w:rPr>
   </w:style>
-  <w:style w:type="character" w:default="1" w:styleId="Fuentedeprrafopredeter">
+  <w:style w:type="character" w:default="1" w:styleId="DefaultParagraphFont">
     <w:name w:val="Default Paragraph Font"/>
     <w:uiPriority w:val="1"/>
+    <w:semiHidden/>
     <w:unhideWhenUsed/>
   </w:style>
-  <w:style w:type="table" w:default="1" w:styleId="Tablanormal">
+  <w:style w:type="table" w:default="1" w:styleId="TableNormal">
     <w:name w:val="Normal Table"/>
     <w:uiPriority w:val="99"/>
     <w:semiHidden/>
@@ -7050,14 +7311,14 @@
       </w:tblCellMar>
     </w:tblPr>
   </w:style>
-  <w:style w:type="numbering" w:default="1" w:styleId="Sinlista">
+  <w:style w:type="numbering" w:default="1" w:styleId="NoList">
     <w:name w:val="No List"/>
     <w:uiPriority w:val="99"/>
     <w:semiHidden/>
     <w:unhideWhenUsed/>
   </w:style>
-  <w:style w:type="table" w:customStyle="1" w:styleId="TableNormal">
-    <w:name w:val="Table Normal"/>
+  <w:style w:type="table" w:customStyle="1" w:styleId="TableNormal1">
+    <w:name w:val="Table Normal1"/>
     <w:tblPr>
       <w:tblCellMar>
         <w:top w:w="0" w:type="dxa"/>
@@ -7067,7 +7328,7 @@
       </w:tblCellMar>
     </w:tblPr>
   </w:style>
-  <w:style w:type="paragraph" w:styleId="Ttulo">
+  <w:style w:type="paragraph" w:styleId="Title">
     <w:name w:val="Title"/>
     <w:basedOn w:val="Normal"/>
     <w:next w:val="Normal"/>
@@ -7081,7 +7342,7 @@
       <w:szCs w:val="52"/>
     </w:rPr>
   </w:style>
-  <w:style w:type="paragraph" w:styleId="Subttulo">
+  <w:style w:type="paragraph" w:styleId="Subtitle">
     <w:name w:val="Subtitle"/>
     <w:basedOn w:val="Normal"/>
     <w:next w:val="Normal"/>
@@ -7112,17 +7373,17 @@
       <w:lang w:val="es-VE" w:eastAsia="es-VE"/>
     </w:rPr>
   </w:style>
-  <w:style w:type="character" w:customStyle="1" w:styleId="Ttulo1Car">
-    <w:name w:val="Título 1 Car"/>
-    <w:basedOn w:val="Fuentedeprrafopredeter"/>
-    <w:link w:val="Ttulo1"/>
+  <w:style w:type="character" w:customStyle="1" w:styleId="Heading1Char">
+    <w:name w:val="Heading 1 Char"/>
+    <w:basedOn w:val="DefaultParagraphFont"/>
+    <w:link w:val="Heading1"/>
     <w:rsid w:val="00F51CCB"/>
     <w:rPr>
       <w:sz w:val="40"/>
       <w:szCs w:val="40"/>
     </w:rPr>
   </w:style>
-  <w:style w:type="paragraph" w:styleId="Prrafodelista">
+  <w:style w:type="paragraph" w:styleId="ListParagraph">
     <w:name w:val="List Paragraph"/>
     <w:basedOn w:val="Normal"/>
     <w:uiPriority w:val="34"/>
@@ -7133,9 +7394,9 @@
       <w:contextualSpacing/>
     </w:pPr>
   </w:style>
-  <w:style w:type="character" w:styleId="Hipervnculo">
+  <w:style w:type="character" w:styleId="Hyperlink">
     <w:name w:val="Hyperlink"/>
-    <w:basedOn w:val="Fuentedeprrafopredeter"/>
+    <w:basedOn w:val="DefaultParagraphFont"/>
     <w:uiPriority w:val="99"/>
     <w:unhideWhenUsed/>
     <w:rsid w:val="00117543"/>
@@ -7144,9 +7405,9 @@
       <w:u w:val="single"/>
     </w:rPr>
   </w:style>
-  <w:style w:type="character" w:styleId="Mencinsinresolver">
+  <w:style w:type="character" w:customStyle="1" w:styleId="UnresolvedMention">
     <w:name w:val="Unresolved Mention"/>
-    <w:basedOn w:val="Fuentedeprrafopredeter"/>
+    <w:basedOn w:val="DefaultParagraphFont"/>
     <w:uiPriority w:val="99"/>
     <w:semiHidden/>
     <w:unhideWhenUsed/>

</xml_diff>